<commit_message>
Add test function, #5
</commit_message>
<xml_diff>
--- a/technical specification.docx
+++ b/technical specification.docx
@@ -22,23 +22,39 @@
     </w:p>
     <w:p>
       <w:pPr>
-        <w:rPr>
-          <w:rFonts w:ascii="Arial" w:hAnsi="Arial" w:cs="Arial"/>
+        <w:pStyle w:val="a3"/>
+        <w:widowControl w:val="0"/>
+        <w:numPr>
+          <w:ilvl w:val="0"/>
+          <w:numId w:val="2"/>
+        </w:numPr>
+        <w:suppressAutoHyphens/>
+        <w:autoSpaceDN w:val="0"/>
+        <w:spacing w:after="0" w:line="240" w:lineRule="auto"/>
+        <w:textAlignment w:val="baseline"/>
+        <w:rPr>
+          <w:rFonts w:ascii="Times New Roman" w:hAnsi="Times New Roman" w:cs="Times New Roman"/>
           <w:b/>
+          <w:sz w:val="28"/>
+          <w:szCs w:val="28"/>
           <w:lang w:val="en-US"/>
         </w:rPr>
       </w:pPr>
       <w:r>
         <w:rPr>
-          <w:rFonts w:ascii="Arial" w:hAnsi="Arial" w:cs="Arial"/>
+          <w:rFonts w:ascii="Times New Roman" w:hAnsi="Times New Roman" w:cs="Times New Roman"/>
           <w:b/>
+          <w:sz w:val="28"/>
+          <w:szCs w:val="28"/>
         </w:rPr>
         <w:t>Цель игры</w:t>
       </w:r>
       <w:r>
         <w:rPr>
-          <w:rFonts w:ascii="Arial" w:hAnsi="Arial" w:cs="Arial"/>
+          <w:rFonts w:ascii="Times New Roman" w:hAnsi="Times New Roman" w:cs="Times New Roman"/>
           <w:b/>
+          <w:sz w:val="28"/>
+          <w:szCs w:val="28"/>
           <w:lang w:val="en-US"/>
         </w:rPr>
         <w:t>:</w:t>
@@ -46,16 +62,30 @@
     </w:p>
     <w:p>
       <w:pPr>
-        <w:rPr>
-          <w:rFonts w:ascii="Segoe UI" w:hAnsi="Segoe UI" w:cs="Segoe UI"/>
+        <w:pStyle w:val="a3"/>
+        <w:widowControl w:val="0"/>
+        <w:numPr>
+          <w:ilvl w:val="0"/>
+          <w:numId w:val="2"/>
+        </w:numPr>
+        <w:suppressAutoHyphens/>
+        <w:autoSpaceDN w:val="0"/>
+        <w:spacing w:after="0" w:line="240" w:lineRule="auto"/>
+        <w:textAlignment w:val="baseline"/>
+        <w:rPr>
+          <w:rFonts w:ascii="Times New Roman" w:hAnsi="Times New Roman" w:cs="Times New Roman"/>
           <w:color w:val="24292F"/>
+          <w:sz w:val="28"/>
+          <w:szCs w:val="28"/>
           <w:shd w:val="clear" w:color="auto" w:fill="FFFFFF"/>
         </w:rPr>
       </w:pPr>
       <w:r>
         <w:rPr>
-          <w:rFonts w:ascii="Segoe UI" w:hAnsi="Segoe UI" w:cs="Segoe UI"/>
+          <w:rFonts w:ascii="Times New Roman" w:hAnsi="Times New Roman" w:cs="Times New Roman"/>
           <w:color w:val="24292F"/>
+          <w:sz w:val="28"/>
+          <w:szCs w:val="28"/>
           <w:shd w:val="clear" w:color="auto" w:fill="FFFFFF"/>
         </w:rPr>
         <w:t>Игра "100 спичек". Из кучки, первоначально содержащей 100 спичек, двое играющих поочередно берут по несколько спичек: не менее одной и не более десяти. Выигрывает взявший последнюю спичку.</w:t>
@@ -63,31 +93,59 @@
     </w:p>
     <w:p>
       <w:pPr>
-        <w:rPr>
-          <w:rFonts w:ascii="Arial" w:hAnsi="Arial" w:cs="Arial"/>
+        <w:pStyle w:val="a3"/>
+        <w:widowControl w:val="0"/>
+        <w:numPr>
+          <w:ilvl w:val="0"/>
+          <w:numId w:val="2"/>
+        </w:numPr>
+        <w:suppressAutoHyphens/>
+        <w:autoSpaceDN w:val="0"/>
+        <w:spacing w:after="0" w:line="240" w:lineRule="auto"/>
+        <w:textAlignment w:val="baseline"/>
+        <w:rPr>
+          <w:rFonts w:ascii="Times New Roman" w:hAnsi="Times New Roman" w:cs="Times New Roman"/>
           <w:b/>
-        </w:rPr>
-      </w:pPr>
-      <w:r>
-        <w:rPr>
-          <w:rFonts w:ascii="Arial" w:hAnsi="Arial" w:cs="Arial"/>
+          <w:sz w:val="28"/>
+          <w:szCs w:val="28"/>
+        </w:rPr>
+      </w:pPr>
+      <w:r>
+        <w:rPr>
+          <w:rFonts w:ascii="Times New Roman" w:hAnsi="Times New Roman" w:cs="Times New Roman"/>
           <w:b/>
+          <w:sz w:val="28"/>
+          <w:szCs w:val="28"/>
         </w:rPr>
         <w:t>Требование к функциональным характеристикам:</w:t>
       </w:r>
     </w:p>
     <w:p>
       <w:pPr>
-        <w:rPr>
-          <w:rFonts w:ascii="Segoe UI" w:hAnsi="Segoe UI" w:cs="Segoe UI"/>
+        <w:pStyle w:val="a3"/>
+        <w:widowControl w:val="0"/>
+        <w:numPr>
+          <w:ilvl w:val="0"/>
+          <w:numId w:val="2"/>
+        </w:numPr>
+        <w:suppressAutoHyphens/>
+        <w:autoSpaceDN w:val="0"/>
+        <w:spacing w:after="0" w:line="240" w:lineRule="auto"/>
+        <w:textAlignment w:val="baseline"/>
+        <w:rPr>
+          <w:rFonts w:ascii="Times New Roman" w:hAnsi="Times New Roman" w:cs="Times New Roman"/>
           <w:color w:val="24292F"/>
+          <w:sz w:val="28"/>
+          <w:szCs w:val="28"/>
           <w:shd w:val="clear" w:color="auto" w:fill="FFFFFF"/>
         </w:rPr>
       </w:pPr>
       <w:r>
         <w:rPr>
-          <w:rFonts w:ascii="Segoe UI" w:hAnsi="Segoe UI" w:cs="Segoe UI"/>
+          <w:rFonts w:ascii="Times New Roman" w:hAnsi="Times New Roman" w:cs="Times New Roman"/>
           <w:color w:val="24292F"/>
+          <w:sz w:val="28"/>
+          <w:szCs w:val="28"/>
           <w:shd w:val="clear" w:color="auto" w:fill="FFFFFF"/>
         </w:rPr>
         <w:t>- управление с клавиатуры</w:t>
@@ -95,78 +153,64 @@
     </w:p>
     <w:p>
       <w:pPr>
-        <w:rPr>
-          <w:rFonts w:ascii="Segoe UI" w:hAnsi="Segoe UI" w:cs="Segoe UI"/>
+        <w:pStyle w:val="a3"/>
+        <w:widowControl w:val="0"/>
+        <w:numPr>
+          <w:ilvl w:val="0"/>
+          <w:numId w:val="2"/>
+        </w:numPr>
+        <w:suppressAutoHyphens/>
+        <w:autoSpaceDN w:val="0"/>
+        <w:spacing w:after="0" w:line="240" w:lineRule="auto"/>
+        <w:textAlignment w:val="baseline"/>
+        <w:rPr>
+          <w:rFonts w:ascii="Times New Roman" w:hAnsi="Times New Roman" w:cs="Times New Roman"/>
           <w:color w:val="24292F"/>
+          <w:sz w:val="28"/>
+          <w:szCs w:val="28"/>
           <w:shd w:val="clear" w:color="auto" w:fill="FFFFFF"/>
         </w:rPr>
       </w:pPr>
       <w:r>
         <w:rPr>
-          <w:rFonts w:ascii="Segoe UI" w:hAnsi="Segoe UI" w:cs="Segoe UI"/>
+          <w:rFonts w:ascii="Times New Roman" w:hAnsi="Times New Roman" w:cs="Times New Roman"/>
           <w:color w:val="24292F"/>
+          <w:sz w:val="28"/>
+          <w:szCs w:val="28"/>
           <w:shd w:val="clear" w:color="auto" w:fill="FFFFFF"/>
         </w:rPr>
-        <w:t>- досрочный выход из приложения</w:t>
-      </w:r>
-    </w:p>
-    <w:p>
-      <w:pPr>
-        <w:rPr>
-          <w:rFonts w:ascii="Segoe UI" w:hAnsi="Segoe UI" w:cs="Segoe UI"/>
-          <w:color w:val="24292F"/>
-          <w:shd w:val="clear" w:color="auto" w:fill="FFFFFF"/>
-        </w:rPr>
-      </w:pPr>
-      <w:r>
-        <w:rPr>
-          <w:rFonts w:ascii="Segoe UI" w:hAnsi="Segoe UI" w:cs="Segoe UI"/>
-          <w:color w:val="24292F"/>
-          <w:shd w:val="clear" w:color="auto" w:fill="FFFFFF"/>
-        </w:rPr>
-        <w:t>-</w:t>
-      </w:r>
-      <w:r>
-        <w:rPr>
-          <w:rFonts w:ascii="Segoe UI" w:hAnsi="Segoe UI" w:cs="Segoe UI"/>
-          <w:color w:val="24292F"/>
-          <w:shd w:val="clear" w:color="auto" w:fill="FFFFFF"/>
-        </w:rPr>
-        <w:t xml:space="preserve"> Вывод ошибок при некорректном вводе</w:t>
-      </w:r>
-    </w:p>
-    <w:p>
-      <w:pPr>
-        <w:rPr>
-          <w:rFonts w:ascii="Segoe UI" w:hAnsi="Segoe UI" w:cs="Segoe UI"/>
-          <w:color w:val="24292F"/>
-          <w:shd w:val="clear" w:color="auto" w:fill="FFFFFF"/>
-        </w:rPr>
-      </w:pPr>
-      <w:r>
-        <w:rPr>
-          <w:rFonts w:ascii="Segoe UI" w:hAnsi="Segoe UI" w:cs="Segoe UI"/>
-          <w:color w:val="24292F"/>
-          <w:shd w:val="clear" w:color="auto" w:fill="FFFFFF"/>
-        </w:rPr>
-        <w:t>- кроссплатформенная поддержка</w:t>
-      </w:r>
-    </w:p>
-    <w:p>
-      <w:pPr>
-        <w:rPr>
-          <w:rFonts w:ascii="Segoe UI" w:hAnsi="Segoe UI" w:cs="Segoe UI"/>
+        <w:t>- повторная попытка ввода значений при некорректном вводе</w:t>
+      </w:r>
+    </w:p>
+    <w:p>
+      <w:pPr>
+        <w:pStyle w:val="a3"/>
+        <w:widowControl w:val="0"/>
+        <w:numPr>
+          <w:ilvl w:val="0"/>
+          <w:numId w:val="2"/>
+        </w:numPr>
+        <w:suppressAutoHyphens/>
+        <w:autoSpaceDN w:val="0"/>
+        <w:spacing w:after="0" w:line="240" w:lineRule="auto"/>
+        <w:textAlignment w:val="baseline"/>
+        <w:rPr>
+          <w:rFonts w:ascii="Times New Roman" w:hAnsi="Times New Roman" w:cs="Times New Roman"/>
           <w:b/>
           <w:color w:val="24292F"/>
+          <w:sz w:val="28"/>
+          <w:szCs w:val="28"/>
           <w:shd w:val="clear" w:color="auto" w:fill="FFFFFF"/>
         </w:rPr>
       </w:pPr>
       <w:proofErr w:type="spellStart"/>
       <w:r>
         <w:rPr>
-          <w:rFonts w:ascii="Segoe UI" w:hAnsi="Segoe UI" w:cs="Segoe UI"/>
+          <w:rFonts w:ascii="Times New Roman" w:hAnsi="Times New Roman" w:cs="Times New Roman"/>
           <w:b/>
           <w:color w:val="24292F"/>
+          <w:sz w:val="28"/>
+          <w:szCs w:val="28"/>
           <w:shd w:val="clear" w:color="auto" w:fill="FFFFFF"/>
         </w:rPr>
         <w:t>Доп.функции</w:t>
@@ -175,162 +219,276 @@
     </w:p>
     <w:p>
       <w:pPr>
+        <w:pStyle w:val="a3"/>
+        <w:widowControl w:val="0"/>
+        <w:numPr>
+          <w:ilvl w:val="0"/>
+          <w:numId w:val="2"/>
+        </w:numPr>
+        <w:suppressAutoHyphens/>
+        <w:autoSpaceDN w:val="0"/>
+        <w:spacing w:after="0" w:line="240" w:lineRule="auto"/>
+        <w:textAlignment w:val="baseline"/>
+        <w:rPr>
+          <w:rFonts w:ascii="Times New Roman" w:hAnsi="Times New Roman" w:cs="Times New Roman"/>
+          <w:sz w:val="28"/>
+          <w:szCs w:val="28"/>
+        </w:rPr>
+      </w:pPr>
+      <w:r>
+        <w:rPr>
+          <w:rFonts w:ascii="Times New Roman" w:hAnsi="Times New Roman" w:cs="Times New Roman"/>
+          <w:sz w:val="28"/>
+          <w:szCs w:val="28"/>
+        </w:rPr>
+        <w:t xml:space="preserve">Выбор одиночной игры </w:t>
+      </w:r>
+      <w:proofErr w:type="gramStart"/>
+      <w:r>
+        <w:rPr>
+          <w:rFonts w:ascii="Times New Roman" w:hAnsi="Times New Roman" w:cs="Times New Roman"/>
+          <w:sz w:val="28"/>
+          <w:szCs w:val="28"/>
+        </w:rPr>
+        <w:t>( противник</w:t>
+      </w:r>
+      <w:proofErr w:type="gramEnd"/>
+      <w:r>
+        <w:rPr>
+          <w:rFonts w:ascii="Times New Roman" w:hAnsi="Times New Roman" w:cs="Times New Roman"/>
+          <w:sz w:val="28"/>
+          <w:szCs w:val="28"/>
+        </w:rPr>
+        <w:t>: компьютер)</w:t>
+      </w:r>
+    </w:p>
+    <w:p>
+      <w:pPr>
+        <w:pStyle w:val="a3"/>
+        <w:widowControl w:val="0"/>
+        <w:numPr>
+          <w:ilvl w:val="0"/>
+          <w:numId w:val="2"/>
+        </w:numPr>
+        <w:suppressAutoHyphens/>
+        <w:autoSpaceDN w:val="0"/>
+        <w:spacing w:after="0" w:line="240" w:lineRule="auto"/>
+        <w:textAlignment w:val="baseline"/>
+        <w:rPr>
+          <w:rFonts w:ascii="Times New Roman" w:hAnsi="Times New Roman" w:cs="Times New Roman"/>
+          <w:sz w:val="28"/>
+          <w:szCs w:val="28"/>
+        </w:rPr>
+      </w:pPr>
+      <w:proofErr w:type="gramStart"/>
+      <w:r>
+        <w:rPr>
+          <w:rFonts w:ascii="Times New Roman" w:hAnsi="Times New Roman" w:cs="Times New Roman"/>
+          <w:sz w:val="28"/>
+          <w:szCs w:val="28"/>
+        </w:rPr>
+        <w:t>Меню игры</w:t>
+      </w:r>
+      <w:proofErr w:type="gramEnd"/>
+      <w:r>
+        <w:rPr>
+          <w:rFonts w:ascii="Times New Roman" w:hAnsi="Times New Roman" w:cs="Times New Roman"/>
+          <w:sz w:val="28"/>
+          <w:szCs w:val="28"/>
+        </w:rPr>
+        <w:t xml:space="preserve"> состоящее из начала игры, правил и выхода</w:t>
+      </w:r>
+    </w:p>
+    <w:p>
+      <w:pPr>
+        <w:pStyle w:val="a3"/>
+        <w:widowControl w:val="0"/>
+        <w:numPr>
+          <w:ilvl w:val="0"/>
+          <w:numId w:val="2"/>
+        </w:numPr>
+        <w:suppressAutoHyphens/>
+        <w:autoSpaceDN w:val="0"/>
+        <w:spacing w:after="0" w:line="240" w:lineRule="auto"/>
+        <w:textAlignment w:val="baseline"/>
+        <w:rPr>
+          <w:rFonts w:ascii="Times New Roman" w:hAnsi="Times New Roman" w:cs="Times New Roman"/>
+          <w:sz w:val="28"/>
+          <w:szCs w:val="28"/>
+        </w:rPr>
+      </w:pPr>
+      <w:r>
+        <w:rPr>
+          <w:rFonts w:ascii="Times New Roman" w:hAnsi="Times New Roman" w:cs="Times New Roman"/>
+          <w:sz w:val="28"/>
+          <w:szCs w:val="28"/>
+          <w:lang w:val="en-US"/>
+        </w:rPr>
+        <w:t>-</w:t>
+      </w:r>
+      <w:r>
+        <w:rPr>
+          <w:rFonts w:ascii="Times New Roman" w:hAnsi="Times New Roman" w:cs="Times New Roman"/>
+          <w:sz w:val="28"/>
+          <w:szCs w:val="28"/>
+        </w:rPr>
+        <w:t>уровни сложности</w:t>
+      </w:r>
+    </w:p>
+    <w:p>
+      <w:pPr>
+        <w:ind w:left="643" w:firstLine="77"/>
+        <w:rPr>
+          <w:rFonts w:ascii="Times New Roman" w:hAnsi="Times New Roman" w:cs="Times New Roman"/>
+          <w:b/>
+          <w:sz w:val="28"/>
+          <w:szCs w:val="28"/>
+        </w:rPr>
+      </w:pPr>
+      <w:r>
+        <w:rPr>
+          <w:rFonts w:ascii="Times New Roman" w:hAnsi="Times New Roman" w:cs="Times New Roman"/>
+          <w:b/>
+          <w:sz w:val="28"/>
+          <w:szCs w:val="28"/>
+        </w:rPr>
+        <w:t>Формат входных данных:</w:t>
+      </w:r>
+    </w:p>
+    <w:p>
+      <w:pPr>
+        <w:pStyle w:val="a3"/>
+        <w:widowControl w:val="0"/>
+        <w:numPr>
+          <w:ilvl w:val="0"/>
+          <w:numId w:val="2"/>
+        </w:numPr>
+        <w:suppressAutoHyphens/>
+        <w:autoSpaceDN w:val="0"/>
+        <w:spacing w:after="0" w:line="240" w:lineRule="auto"/>
+        <w:textAlignment w:val="baseline"/>
+        <w:rPr>
+          <w:rFonts w:ascii="Times New Roman" w:hAnsi="Times New Roman" w:cs="Times New Roman"/>
+          <w:sz w:val="28"/>
+          <w:szCs w:val="28"/>
+        </w:rPr>
+      </w:pPr>
+      <w:r>
+        <w:rPr>
+          <w:rFonts w:ascii="Times New Roman" w:hAnsi="Times New Roman" w:cs="Times New Roman"/>
+          <w:sz w:val="28"/>
+          <w:szCs w:val="28"/>
+        </w:rPr>
+        <w:t>Входные данные отсутствуют</w:t>
+      </w:r>
+    </w:p>
+    <w:p>
+      <w:pPr>
+        <w:pStyle w:val="a3"/>
+        <w:widowControl w:val="0"/>
+        <w:numPr>
+          <w:ilvl w:val="0"/>
+          <w:numId w:val="2"/>
+        </w:numPr>
+        <w:suppressAutoHyphens/>
+        <w:autoSpaceDN w:val="0"/>
+        <w:spacing w:after="0" w:line="240" w:lineRule="auto"/>
+        <w:textAlignment w:val="baseline"/>
+        <w:rPr>
+          <w:rFonts w:ascii="Times New Roman" w:hAnsi="Times New Roman" w:cs="Times New Roman"/>
+          <w:b/>
+          <w:sz w:val="28"/>
+          <w:szCs w:val="28"/>
+        </w:rPr>
+      </w:pPr>
+      <w:r>
+        <w:rPr>
+          <w:rFonts w:ascii="Times New Roman" w:hAnsi="Times New Roman" w:cs="Times New Roman"/>
+          <w:b/>
+          <w:sz w:val="28"/>
+          <w:szCs w:val="28"/>
+        </w:rPr>
+        <w:t xml:space="preserve"> Интерфейс приложения:</w:t>
+      </w:r>
+    </w:p>
+    <w:p>
+      <w:pPr>
+        <w:pStyle w:val="a3"/>
+        <w:widowControl w:val="0"/>
+        <w:numPr>
+          <w:ilvl w:val="0"/>
+          <w:numId w:val="2"/>
+        </w:numPr>
+        <w:suppressAutoHyphens/>
+        <w:autoSpaceDN w:val="0"/>
+        <w:spacing w:after="0" w:line="240" w:lineRule="auto"/>
+        <w:textAlignment w:val="baseline"/>
+        <w:rPr>
+          <w:rFonts w:ascii="Times New Roman" w:hAnsi="Times New Roman" w:cs="Times New Roman"/>
+          <w:sz w:val="28"/>
+          <w:szCs w:val="28"/>
+        </w:rPr>
+      </w:pPr>
+      <w:r>
+        <w:rPr>
+          <w:rFonts w:ascii="Times New Roman" w:hAnsi="Times New Roman" w:cs="Times New Roman"/>
+          <w:sz w:val="28"/>
+          <w:szCs w:val="28"/>
+        </w:rPr>
+        <w:t>Консольное приложение. На ввод принимаются целые числа от 1 до 10.</w:t>
+      </w:r>
+    </w:p>
+    <w:p>
+      <w:pPr>
+        <w:pStyle w:val="a3"/>
+        <w:widowControl w:val="0"/>
+        <w:numPr>
+          <w:ilvl w:val="0"/>
+          <w:numId w:val="2"/>
+        </w:numPr>
+        <w:suppressAutoHyphens/>
+        <w:autoSpaceDN w:val="0"/>
+        <w:spacing w:after="0" w:line="240" w:lineRule="auto"/>
+        <w:textAlignment w:val="baseline"/>
+        <w:rPr>
+          <w:rFonts w:ascii="Times New Roman" w:hAnsi="Times New Roman" w:cs="Times New Roman"/>
+          <w:sz w:val="28"/>
+          <w:szCs w:val="28"/>
+        </w:rPr>
+      </w:pPr>
+      <w:r>
+        <w:rPr>
+          <w:rFonts w:ascii="Times New Roman" w:hAnsi="Times New Roman" w:cs="Times New Roman"/>
+          <w:sz w:val="28"/>
+          <w:szCs w:val="28"/>
+        </w:rPr>
+        <w:t>В терминале меню для навигации по приложению, состоящее из правил игры и её начала.</w:t>
+      </w:r>
+    </w:p>
+    <w:p>
+      <w:pPr>
         <w:rPr>
           <w:rFonts w:ascii="Arial" w:hAnsi="Arial" w:cs="Arial"/>
-        </w:rPr>
-      </w:pPr>
-      <w:r>
-        <w:rPr>
-          <w:rFonts w:ascii="Arial" w:hAnsi="Arial" w:cs="Arial"/>
-        </w:rPr>
-        <w:t xml:space="preserve">Выбор одиночной игры </w:t>
-      </w:r>
-      <w:proofErr w:type="gramStart"/>
-      <w:r>
-        <w:rPr>
-          <w:rFonts w:ascii="Arial" w:hAnsi="Arial" w:cs="Arial"/>
-        </w:rPr>
-        <w:t>( противник</w:t>
-      </w:r>
-      <w:proofErr w:type="gramEnd"/>
-      <w:r>
-        <w:rPr>
-          <w:rFonts w:ascii="Arial" w:hAnsi="Arial" w:cs="Arial"/>
-        </w:rPr>
-        <w:t xml:space="preserve">: </w:t>
-      </w:r>
-      <w:r>
-        <w:rPr>
-          <w:rFonts w:ascii="Arial" w:hAnsi="Arial" w:cs="Arial"/>
-        </w:rPr>
-        <w:t>компьютер)</w:t>
-      </w:r>
-    </w:p>
-    <w:p>
-      <w:pPr>
-        <w:rPr>
-          <w:rFonts w:ascii="Arial" w:hAnsi="Arial" w:cs="Arial"/>
-        </w:rPr>
-      </w:pPr>
-      <w:proofErr w:type="gramStart"/>
-      <w:r>
-        <w:rPr>
-          <w:rFonts w:ascii="Arial" w:hAnsi="Arial" w:cs="Arial"/>
-        </w:rPr>
-        <w:t>Меню игры</w:t>
-      </w:r>
-      <w:proofErr w:type="gramEnd"/>
-      <w:r>
-        <w:rPr>
-          <w:rFonts w:ascii="Arial" w:hAnsi="Arial" w:cs="Arial"/>
-        </w:rPr>
-        <w:t xml:space="preserve"> состоящее из начала игры, правил и выхода</w:t>
-      </w:r>
-    </w:p>
-    <w:p>
-      <w:pPr>
-        <w:rPr>
-          <w:rFonts w:ascii="Arial" w:hAnsi="Arial" w:cs="Arial"/>
-          <w:b/>
-        </w:rPr>
-      </w:pPr>
-      <w:r>
-        <w:rPr>
-          <w:rFonts w:ascii="Arial" w:hAnsi="Arial" w:cs="Arial"/>
-          <w:b/>
-        </w:rPr>
-        <w:t>Формат входных данных</w:t>
-      </w:r>
-      <w:r>
-        <w:rPr>
-          <w:rFonts w:ascii="Arial" w:hAnsi="Arial" w:cs="Arial"/>
-          <w:b/>
-        </w:rPr>
-        <w:t>:</w:t>
-      </w:r>
-    </w:p>
-    <w:p>
-      <w:pPr>
-        <w:rPr>
-          <w:rFonts w:ascii="Arial" w:hAnsi="Arial" w:cs="Arial"/>
-        </w:rPr>
-      </w:pPr>
-      <w:r>
-        <w:rPr>
-          <w:rFonts w:ascii="Arial" w:hAnsi="Arial" w:cs="Arial"/>
-        </w:rPr>
-        <w:t>Входные данные отсутствуют</w:t>
-      </w:r>
-    </w:p>
-    <w:p>
-      <w:pPr>
-        <w:rPr>
-          <w:rFonts w:ascii="Arial" w:hAnsi="Arial" w:cs="Arial"/>
-          <w:b/>
-        </w:rPr>
-      </w:pPr>
-      <w:r>
-        <w:rPr>
-          <w:rFonts w:ascii="Arial" w:hAnsi="Arial" w:cs="Arial"/>
-          <w:b/>
-        </w:rPr>
-        <w:t xml:space="preserve"> Интерфейс приложения</w:t>
-      </w:r>
-      <w:r>
-        <w:rPr>
-          <w:rFonts w:ascii="Arial" w:hAnsi="Arial" w:cs="Arial"/>
-          <w:b/>
-        </w:rPr>
-        <w:t>:</w:t>
-      </w:r>
+          <w:sz w:val="36"/>
+          <w:szCs w:val="36"/>
+        </w:rPr>
+      </w:pPr>
       <w:bookmarkStart w:id="0" w:name="_GoBack"/>
       <w:bookmarkEnd w:id="0"/>
     </w:p>
     <w:p>
       <w:pPr>
+        <w:pStyle w:val="1"/>
+        <w:pageBreakBefore/>
+        <w:ind w:firstLine="0"/>
+      </w:pPr>
+    </w:p>
+    <w:p>
+      <w:pPr>
         <w:rPr>
           <w:rFonts w:ascii="Arial" w:hAnsi="Arial" w:cs="Arial"/>
         </w:rPr>
       </w:pPr>
-      <w:r>
-        <w:rPr>
-          <w:rFonts w:ascii="Arial" w:hAnsi="Arial" w:cs="Arial"/>
-        </w:rPr>
-        <w:t>Консольное приложение.</w:t>
-      </w:r>
-      <w:r>
-        <w:rPr>
-          <w:rFonts w:ascii="Arial" w:hAnsi="Arial" w:cs="Arial"/>
-        </w:rPr>
-        <w:t xml:space="preserve"> </w:t>
-      </w:r>
-      <w:proofErr w:type="gramStart"/>
-      <w:r>
-        <w:rPr>
-          <w:rFonts w:ascii="Arial" w:hAnsi="Arial" w:cs="Arial"/>
-        </w:rPr>
-        <w:t>На</w:t>
-      </w:r>
-      <w:proofErr w:type="gramEnd"/>
-      <w:r>
-        <w:rPr>
-          <w:rFonts w:ascii="Arial" w:hAnsi="Arial" w:cs="Arial"/>
-        </w:rPr>
-        <w:t xml:space="preserve"> ввод принимаются целые числа от 1 до 10.</w:t>
-      </w:r>
-    </w:p>
-    <w:p>
-      <w:pPr>
-        <w:rPr>
-          <w:rFonts w:ascii="Arial" w:hAnsi="Arial" w:cs="Arial"/>
-        </w:rPr>
-      </w:pPr>
-      <w:r>
-        <w:rPr>
-          <w:rFonts w:ascii="Arial" w:hAnsi="Arial" w:cs="Arial"/>
-        </w:rPr>
-        <w:t>В терминале меню для навигации по приложению, состоящее из правил игры и её начала.</w:t>
-      </w:r>
     </w:p>
     <w:sectPr>
       <w:pgSz w:w="11906" w:h="16838"/>
@@ -345,6 +503,75 @@
 <file path=word/numbering.xml><?xml version="1.0" encoding="utf-8"?>
 <w:numbering xmlns:wpc="http://schemas.microsoft.com/office/word/2010/wordprocessingCanvas" xmlns:cx="http://schemas.microsoft.com/office/drawing/2014/chartex" xmlns:cx1="http://schemas.microsoft.com/office/drawing/2015/9/8/chartex" xmlns:cx2="http://schemas.microsoft.com/office/drawing/2015/10/21/chartex" xmlns:cx3="http://schemas.microsoft.com/office/drawing/2016/5/9/chartex" xmlns:cx4="http://schemas.microsoft.com/office/drawing/2016/5/10/chartex" xmlns:cx5="http://schemas.microsoft.com/office/drawing/2016/5/11/chartex" xmlns:cx6="http://schemas.microsoft.com/office/drawing/2016/5/12/chartex" xmlns:cx7="http://schemas.microsoft.com/office/drawing/2016/5/13/chartex" xmlns:cx8="http://schemas.microsoft.com/office/drawing/2016/5/14/chartex" xmlns:mc="http://schemas.openxmlformats.org/markup-compatibility/2006" xmlns:aink="http://schemas.microsoft.com/office/drawing/2016/ink" xmlns:am3d="http://schemas.microsoft.com/office/drawing/2017/model3d" xmlns:o="urn:schemas-microsoft-com:office:office" xmlns:r="http://schemas.openxmlformats.org/officeDocument/2006/relationships" xmlns:m="http://schemas.openxmlformats.org/officeDocument/2006/math" xmlns:v="urn:schemas-microsoft-com:vml" xmlns:wp14="http://schemas.microsoft.com/office/word/2010/wordprocessingDrawing" xmlns:wp="http://schemas.openxmlformats.org/drawingml/2006/wordprocessingDrawing" xmlns:w10="urn:schemas-microsoft-com:office:word" xmlns:w="http://schemas.openxmlformats.org/wordprocessingml/2006/main" xmlns:w14="http://schemas.microsoft.com/office/word/2010/wordml" xmlns:w15="http://schemas.microsoft.com/office/word/2012/wordml" xmlns:w16cid="http://schemas.microsoft.com/office/word/2016/wordml/cid" xmlns:w16se="http://schemas.microsoft.com/office/word/2015/wordml/symex" xmlns:wpg="http://schemas.microsoft.com/office/word/2010/wordprocessingGroup" xmlns:wpi="http://schemas.microsoft.com/office/word/2010/wordprocessingInk" xmlns:wne="http://schemas.microsoft.com/office/word/2006/wordml" xmlns:wps="http://schemas.microsoft.com/office/word/2010/wordprocessingShape" mc:Ignorable="w14 w15 w16se w16cid wp14">
   <w:abstractNum w:abstractNumId="0" w15:restartNumberingAfterBreak="0">
+    <w:nsid w:val="22E143A3"/>
+    <w:multiLevelType w:val="multilevel"/>
+    <w:tmpl w:val="EE3AAF1E"/>
+    <w:styleLink w:val="WWNum2"/>
+    <w:lvl w:ilvl="0">
+      <w:start w:val="1"/>
+      <w:numFmt w:val="none"/>
+      <w:suff w:val="nothing"/>
+      <w:lvlText w:val="%1"/>
+      <w:lvlJc w:val="left"/>
+    </w:lvl>
+    <w:lvl w:ilvl="1">
+      <w:start w:val="1"/>
+      <w:numFmt w:val="none"/>
+      <w:suff w:val="nothing"/>
+      <w:lvlText w:val="%2"/>
+      <w:lvlJc w:val="left"/>
+    </w:lvl>
+    <w:lvl w:ilvl="2">
+      <w:start w:val="1"/>
+      <w:numFmt w:val="none"/>
+      <w:suff w:val="nothing"/>
+      <w:lvlText w:val="%3"/>
+      <w:lvlJc w:val="left"/>
+    </w:lvl>
+    <w:lvl w:ilvl="3">
+      <w:start w:val="1"/>
+      <w:numFmt w:val="none"/>
+      <w:suff w:val="nothing"/>
+      <w:lvlText w:val="%4"/>
+      <w:lvlJc w:val="left"/>
+    </w:lvl>
+    <w:lvl w:ilvl="4">
+      <w:start w:val="1"/>
+      <w:numFmt w:val="none"/>
+      <w:suff w:val="nothing"/>
+      <w:lvlText w:val="%5"/>
+      <w:lvlJc w:val="left"/>
+    </w:lvl>
+    <w:lvl w:ilvl="5">
+      <w:start w:val="1"/>
+      <w:numFmt w:val="none"/>
+      <w:suff w:val="nothing"/>
+      <w:lvlText w:val="%6"/>
+      <w:lvlJc w:val="left"/>
+    </w:lvl>
+    <w:lvl w:ilvl="6">
+      <w:start w:val="1"/>
+      <w:numFmt w:val="none"/>
+      <w:suff w:val="nothing"/>
+      <w:lvlText w:val="%7"/>
+      <w:lvlJc w:val="left"/>
+    </w:lvl>
+    <w:lvl w:ilvl="7">
+      <w:start w:val="1"/>
+      <w:numFmt w:val="none"/>
+      <w:suff w:val="nothing"/>
+      <w:lvlText w:val="%8"/>
+      <w:lvlJc w:val="left"/>
+    </w:lvl>
+    <w:lvl w:ilvl="8">
+      <w:start w:val="1"/>
+      <w:numFmt w:val="none"/>
+      <w:suff w:val="nothing"/>
+      <w:lvlText w:val="%9"/>
+      <w:lvlJc w:val="left"/>
+    </w:lvl>
+  </w:abstractNum>
+  <w:abstractNum w:abstractNumId="1" w15:restartNumberingAfterBreak="0">
     <w:nsid w:val="62B756C8"/>
     <w:multiLevelType w:val="hybridMultilevel"/>
     <w:tmpl w:val="0DC2410E"/>
@@ -431,6 +658,9 @@
     </w:lvl>
   </w:abstractNum>
   <w:num w:numId="1">
+    <w:abstractNumId w:val="1"/>
+  </w:num>
+  <w:num w:numId="2">
     <w:abstractNumId w:val="0"/>
   </w:num>
 </w:numbering>
@@ -834,6 +1064,33 @@
     <w:name w:val="Normal"/>
     <w:qFormat/>
   </w:style>
+  <w:style w:type="paragraph" w:styleId="1">
+    <w:name w:val="heading 1"/>
+    <w:basedOn w:val="a"/>
+    <w:next w:val="a"/>
+    <w:link w:val="10"/>
+    <w:uiPriority w:val="9"/>
+    <w:qFormat/>
+    <w:rsid w:val="00F46164"/>
+    <w:pPr>
+      <w:keepNext/>
+      <w:suppressAutoHyphens/>
+      <w:autoSpaceDN w:val="0"/>
+      <w:spacing w:before="240" w:after="120" w:line="240" w:lineRule="auto"/>
+      <w:ind w:firstLine="709"/>
+      <w:textAlignment w:val="baseline"/>
+      <w:outlineLvl w:val="0"/>
+    </w:pPr>
+    <w:rPr>
+      <w:rFonts w:ascii="Arial" w:eastAsia="Arial" w:hAnsi="Arial" w:cs="Arial"/>
+      <w:b/>
+      <w:bCs/>
+      <w:kern w:val="3"/>
+      <w:sz w:val="28"/>
+      <w:szCs w:val="36"/>
+      <w:lang w:eastAsia="zh-CN" w:bidi="hi-IN"/>
+    </w:rPr>
+  </w:style>
   <w:style w:type="character" w:default="1" w:styleId="a0">
     <w:name w:val="Default Paragraph Font"/>
     <w:uiPriority w:val="1"/>
@@ -870,6 +1127,32 @@
     <w:pPr>
       <w:ind w:left="720"/>
       <w:contextualSpacing/>
+    </w:pPr>
+  </w:style>
+  <w:style w:type="character" w:customStyle="1" w:styleId="10">
+    <w:name w:val="Заголовок 1 Знак"/>
+    <w:basedOn w:val="a0"/>
+    <w:link w:val="1"/>
+    <w:uiPriority w:val="9"/>
+    <w:rsid w:val="00F46164"/>
+    <w:rPr>
+      <w:rFonts w:ascii="Arial" w:eastAsia="Arial" w:hAnsi="Arial" w:cs="Arial"/>
+      <w:b/>
+      <w:bCs/>
+      <w:kern w:val="3"/>
+      <w:sz w:val="28"/>
+      <w:szCs w:val="36"/>
+      <w:lang w:eastAsia="zh-CN" w:bidi="hi-IN"/>
+    </w:rPr>
+  </w:style>
+  <w:style w:type="numbering" w:customStyle="1" w:styleId="WWNum2">
+    <w:name w:val="WWNum2"/>
+    <w:basedOn w:val="a2"/>
+    <w:rsid w:val="00F46164"/>
+    <w:pPr>
+      <w:numPr>
+        <w:numId w:val="2"/>
+      </w:numPr>
     </w:pPr>
   </w:style>
 </w:styles>
@@ -1175,7 +1458,7 @@
 </file>
 
 <file path=customXml/itemProps1.xml><?xml version="1.0" encoding="utf-8"?>
-<ds:datastoreItem xmlns:ds="http://schemas.openxmlformats.org/officeDocument/2006/customXml" ds:itemID="{C51AB0DF-03CE-433A-B27B-4F1FB53E7E00}">
+<ds:datastoreItem xmlns:ds="http://schemas.openxmlformats.org/officeDocument/2006/customXml" ds:itemID="{5789B3F5-5629-4C82-A333-20E7BD412A1B}">
   <ds:schemaRefs>
     <ds:schemaRef ds:uri="http://schemas.openxmlformats.org/officeDocument/2006/bibliography"/>
   </ds:schemaRefs>

</xml_diff>